<commit_message>
[FIX] Fantom Strategy Documentation
</commit_message>
<xml_diff>
--- a/Stratégies Phantom of The Opera.docx
+++ b/Stratégies Phantom of The Opera.docx
@@ -253,7 +253,7 @@
           <w:szCs w:val="28"/>
           <w:rtl w:val="0"/>
         </w:rPr>
-        <w:t xml:space="preserve">Objectif : Garder le plus de personnages sans alibi</w:t>
+        <w:t xml:space="preserve">L’objectif de fantôme est de garder le plus de personnages sans alibi, afin de continuer à marquer un maximum de points tout au long de la partie.</w:t>
       </w:r>
     </w:p>
     <w:p>
@@ -266,11 +266,8 @@
       </w:pPr>
       <w:r>
         <w:rPr>
-          <w:sz w:val="28"/>
-          <w:szCs w:val="28"/>
-          <w:rtl w:val="0"/>
-        </w:rPr>
-        <w:t xml:space="preserve">-&gt; Avoir le maximum de personnages dans le même état que le fantôme (capable de crier ou non) à la fin de chaque tour</w:t>
+          <w:rtl w:val="0"/>
+        </w:rPr>
       </w:r>
     </w:p>
     <w:p>
@@ -287,55 +284,53 @@
           <w:szCs w:val="28"/>
           <w:rtl w:val="0"/>
         </w:rPr>
-        <w:t xml:space="preserve">Si 2 scénarios équivalents, privilégier celui où le fantôme crie</w:t>
-      </w:r>
-    </w:p>
-    <w:p>
-      <w:pPr>
+        <w:t xml:space="preserve">Pour ce faire, il faut faire en sorte que l’inspecteur ne puisse innocenter que le minimum de personnages à chaque tour de jeu. Ainsi, les coups sont classés en fonction du nombre de personnages se comportant différemment du fantôme à la fin de chaque tour : si le fantôme crie, il faut qu’un maximum de suspects puisse en faire autant. A l’inverse, s’il ne crie pas, il faut que le minimum de suspects possible en aient la possibilité. Ce qui peut être représenté par les fonctions suivantes :</w:t>
+      </w:r>
+    </w:p>
+    <w:p>
+      <w:pPr>
+        <w:numPr>
+          <w:ilvl w:val="0"/>
+          <w:numId w:val="2"/>
+        </w:numPr>
+        <w:ind w:left="720" w:hanging="360"/>
         <w:jc w:val="left"/>
         <w:rPr>
           <w:sz w:val="28"/>
           <w:szCs w:val="28"/>
-        </w:rPr>
-      </w:pPr>
-      <w:r>
-        <w:rPr>
-          <w:sz w:val="28"/>
-          <w:szCs w:val="28"/>
-          <w:rtl w:val="0"/>
-        </w:rPr>
-        <w:t xml:space="preserve">Priorité au cri du fantôme si move gagnant</w:t>
-      </w:r>
-    </w:p>
-    <w:p>
-      <w:pPr>
+          <w:u w:val="none"/>
+        </w:rPr>
+      </w:pPr>
+      <w:r>
+        <w:rPr>
+          <w:sz w:val="28"/>
+          <w:szCs w:val="28"/>
+          <w:rtl w:val="0"/>
+        </w:rPr>
+        <w:t xml:space="preserve">suspects_isolés - suspects_groupés + 0.1 dans le cas où le fantôme est isolé ou dans la salle plongée dans le noir. On ajoute 0.1 au résultat final pour privilégier le scénario où le fantôme crie en cas d’égalité.</w:t>
+      </w:r>
+    </w:p>
+    <w:p>
+      <w:pPr>
+        <w:numPr>
+          <w:ilvl w:val="0"/>
+          <w:numId w:val="2"/>
+        </w:numPr>
+        <w:ind w:left="720" w:hanging="360"/>
         <w:jc w:val="left"/>
         <w:rPr>
           <w:sz w:val="28"/>
           <w:szCs w:val="28"/>
-        </w:rPr>
-      </w:pPr>
-      <w:r>
-        <w:rPr>
-          <w:sz w:val="28"/>
-          <w:szCs w:val="28"/>
-          <w:rtl w:val="0"/>
-        </w:rPr>
-        <w:t xml:space="preserve">Pouvoirs spéciaux à étudier</w:t>
-      </w:r>
-    </w:p>
-    <w:p>
-      <w:pPr>
-        <w:jc w:val="left"/>
-        <w:rPr>
-          <w:sz w:val="28"/>
-          <w:szCs w:val="28"/>
-        </w:rPr>
-      </w:pPr>
-      <w:r>
-        <w:rPr>
-          <w:rtl w:val="0"/>
-        </w:rPr>
+          <w:u w:val="none"/>
+        </w:rPr>
+      </w:pPr>
+      <w:r>
+        <w:rPr>
+          <w:sz w:val="28"/>
+          <w:szCs w:val="28"/>
+          <w:rtl w:val="0"/>
+        </w:rPr>
+        <w:t xml:space="preserve">suspects_groupés - suspects_isolés dans le cas où le fantôme se trouve dans l’impossibilité de crier.</w:t>
       </w:r>
     </w:p>
     <w:sectPr>
@@ -475,8 +470,121 @@
       </w:rPr>
     </w:lvl>
   </w:abstractNum>
+  <w:abstractNum w:abstractNumId="2">
+    <w:lvl w:ilvl="0">
+      <w:start w:val="1"/>
+      <w:numFmt w:val="bullet"/>
+      <w:lvlText w:val="-"/>
+      <w:lvlJc w:val="left"/>
+      <w:pPr>
+        <w:ind w:left="720" w:hanging="360"/>
+      </w:pPr>
+      <w:rPr>
+        <w:u w:val="none"/>
+      </w:rPr>
+    </w:lvl>
+    <w:lvl w:ilvl="1">
+      <w:start w:val="1"/>
+      <w:numFmt w:val="bullet"/>
+      <w:lvlText w:val="-"/>
+      <w:lvlJc w:val="left"/>
+      <w:pPr>
+        <w:ind w:left="1440" w:hanging="360"/>
+      </w:pPr>
+      <w:rPr>
+        <w:u w:val="none"/>
+      </w:rPr>
+    </w:lvl>
+    <w:lvl w:ilvl="2">
+      <w:start w:val="1"/>
+      <w:numFmt w:val="bullet"/>
+      <w:lvlText w:val="-"/>
+      <w:lvlJc w:val="left"/>
+      <w:pPr>
+        <w:ind w:left="2160" w:hanging="360"/>
+      </w:pPr>
+      <w:rPr>
+        <w:u w:val="none"/>
+      </w:rPr>
+    </w:lvl>
+    <w:lvl w:ilvl="3">
+      <w:start w:val="1"/>
+      <w:numFmt w:val="bullet"/>
+      <w:lvlText w:val="-"/>
+      <w:lvlJc w:val="left"/>
+      <w:pPr>
+        <w:ind w:left="2880" w:hanging="360"/>
+      </w:pPr>
+      <w:rPr>
+        <w:u w:val="none"/>
+      </w:rPr>
+    </w:lvl>
+    <w:lvl w:ilvl="4">
+      <w:start w:val="1"/>
+      <w:numFmt w:val="bullet"/>
+      <w:lvlText w:val="-"/>
+      <w:lvlJc w:val="left"/>
+      <w:pPr>
+        <w:ind w:left="3600" w:hanging="360"/>
+      </w:pPr>
+      <w:rPr>
+        <w:u w:val="none"/>
+      </w:rPr>
+    </w:lvl>
+    <w:lvl w:ilvl="5">
+      <w:start w:val="1"/>
+      <w:numFmt w:val="bullet"/>
+      <w:lvlText w:val="-"/>
+      <w:lvlJc w:val="left"/>
+      <w:pPr>
+        <w:ind w:left="4320" w:hanging="360"/>
+      </w:pPr>
+      <w:rPr>
+        <w:u w:val="none"/>
+      </w:rPr>
+    </w:lvl>
+    <w:lvl w:ilvl="6">
+      <w:start w:val="1"/>
+      <w:numFmt w:val="bullet"/>
+      <w:lvlText w:val="-"/>
+      <w:lvlJc w:val="left"/>
+      <w:pPr>
+        <w:ind w:left="5040" w:hanging="360"/>
+      </w:pPr>
+      <w:rPr>
+        <w:u w:val="none"/>
+      </w:rPr>
+    </w:lvl>
+    <w:lvl w:ilvl="7">
+      <w:start w:val="1"/>
+      <w:numFmt w:val="bullet"/>
+      <w:lvlText w:val="-"/>
+      <w:lvlJc w:val="left"/>
+      <w:pPr>
+        <w:ind w:left="5760" w:hanging="360"/>
+      </w:pPr>
+      <w:rPr>
+        <w:u w:val="none"/>
+      </w:rPr>
+    </w:lvl>
+    <w:lvl w:ilvl="8">
+      <w:start w:val="1"/>
+      <w:numFmt w:val="bullet"/>
+      <w:lvlText w:val="-"/>
+      <w:lvlJc w:val="left"/>
+      <w:pPr>
+        <w:ind w:left="6480" w:hanging="360"/>
+      </w:pPr>
+      <w:rPr>
+        <w:u w:val="none"/>
+      </w:rPr>
+    </w:lvl>
+  </w:abstractNum>
   <w:num w:numId="1">
     <w:abstractNumId w:val="1"/>
+  </w:num>
+  <w:num w:numId="2">
+    <w:abstractNumId w:val="2"/>
   </w:num>
 </w:numbering>
 </file>

</xml_diff>